<commit_message>
Added Clustering and Retrieval Week 2
Added Clustering and Retrieval Week 2
</commit_message>
<xml_diff>
--- a/Classification/week 6 - Precision-Recall/Week 6 Precision and Recall.docx
+++ b/Classification/week 6 - Precision-Recall/Week 6 Precision and Recall.docx
@@ -959,7 +959,12 @@
         <w:t>a threshold</w:t>
       </w:r>
       <w:r>
-        <w:t xml:space="preserve"> other that 0.5 to make the tradeoff between precision and recall.</w:t>
+        <w:t xml:space="preserve"> other than</w:t>
+      </w:r>
+      <w:bookmarkStart w:id="0" w:name="_GoBack"/>
+      <w:bookmarkEnd w:id="0"/>
+      <w:r>
+        <w:t xml:space="preserve"> 0.5 to make the tradeoff between precision and recall.</w:t>
       </w:r>
     </w:p>
     <w:p/>
@@ -1768,12 +1773,7 @@
         <w:t xml:space="preserve"> </w:t>
       </w:r>
       <w:r>
-        <w:t>precision-recall</w:t>
-      </w:r>
-      <w:bookmarkStart w:id="0" w:name="_GoBack"/>
-      <w:bookmarkEnd w:id="0"/>
-      <w:r>
-        <w:t xml:space="preserve"> </w:t>
+        <w:t xml:space="preserve">precision-recall </w:t>
       </w:r>
       <w:r>
         <w:t>curve</w:t>

</xml_diff>